<commit_message>
dodanie linków do dokumentacji
</commit_message>
<xml_diff>
--- a/Dokumentacja.docx
+++ b/Dokumentacja.docx
@@ -4,10 +4,163 @@
   <w:body>
     <w:p>
       <w:r>
-        <w:t>adasdasdasdsdsda</w:t>
-      </w:r>
+        <w:t>Drewno i jego właściwości:</w:t>
+      </w:r>
+    </w:p>
+    <w:p>
+      <w:hyperlink r:id="rId5" w:history="1">
+        <w:r>
+          <w:rPr>
+            <w:rStyle w:val="Hipercze"/>
+          </w:rPr>
+          <w:t>http://www.drewnoopalowe.suwalki.pl/cms/index.php/wartosc-opalowa</w:t>
+        </w:r>
+      </w:hyperlink>
+      <w:r>
+        <w:t xml:space="preserve"> &lt;- opałowe - suche.</w:t>
+      </w:r>
+    </w:p>
+    <w:p>
+      <w:r>
+        <w:t>Co powoduje pożary:</w:t>
+      </w:r>
+    </w:p>
+    <w:p>
+      <w:hyperlink r:id="rId6" w:history="1">
+        <w:r>
+          <w:rPr>
+            <w:rStyle w:val="Hipercze"/>
+          </w:rPr>
+          <w:t>http://www.ogienwlesie.lasy.gov.pl/c/document_library/get_file?uuid=76a884a3-014f-4850-a367-0c9dd5d70d08&amp;groupId=4436465</w:t>
+        </w:r>
+      </w:hyperlink>
+    </w:p>
+    <w:p>
+      <w:r>
+        <w:t>Polska i pożary:</w:t>
+      </w:r>
+    </w:p>
+    <w:p>
+      <w:hyperlink r:id="rId7" w:history="1">
+        <w:r>
+          <w:rPr>
+            <w:rStyle w:val="Hipercze"/>
+          </w:rPr>
+          <w:t>http://czytelnia.cnbop.pl/sites/default/files/czytelnia/files/pdf/01.12_4_bir_szczygiel.pdf</w:t>
+        </w:r>
+      </w:hyperlink>
+    </w:p>
+    <w:p>
+      <w:r>
+        <w:t>Jakiś projekt o pożarach i ich rozprzestrzenianiu się:</w:t>
+      </w:r>
+    </w:p>
+    <w:p>
+      <w:hyperlink r:id="rId8" w:history="1">
+        <w:r>
+          <w:rPr>
+            <w:rStyle w:val="Hipercze"/>
+          </w:rPr>
+          <w:t>http://www.northumberland.gov.uk/WAMDocuments/017E6221-9F51-4D21-B21F-EF04CA50D46D_1_0.pdf?nccredirect=1</w:t>
+        </w:r>
+      </w:hyperlink>
+    </w:p>
+    <w:p>
+      <w:r>
+        <w:t>Super coś o symulacjach pożaru:</w:t>
+      </w:r>
+    </w:p>
+    <w:p>
+      <w:hyperlink r:id="rId9" w:history="1">
+        <w:r>
+          <w:rPr>
+            <w:rStyle w:val="Hipercze"/>
+          </w:rPr>
+          <w:t>https://www.cs.uaf.edu/2009/spring/cs480/proj1/fsjwh9/</w:t>
+        </w:r>
+      </w:hyperlink>
+    </w:p>
+    <w:p>
+      <w:r>
+        <w:t>Grafika – rozmieszczenie drzew i takie tam:</w:t>
+      </w:r>
+    </w:p>
+    <w:p>
+      <w:hyperlink r:id="rId10" w:history="1">
+        <w:r>
+          <w:rPr>
+            <w:rStyle w:val="Hipercze"/>
+          </w:rPr>
+          <w:t>http://www.researchgate.net/publication/262283197_Graphics_for_Serious_Games_VFire_Immersive_wildfire_simulation_and_visualization</w:t>
+        </w:r>
+      </w:hyperlink>
+    </w:p>
+    <w:p>
+      <w:r>
+        <w:t>Wiki z linkami do artykułów</w:t>
+      </w:r>
+    </w:p>
+    <w:p>
+      <w:hyperlink r:id="rId11" w:history="1">
+        <w:r>
+          <w:rPr>
+            <w:rStyle w:val="Hipercze"/>
+          </w:rPr>
+          <w:t>https://en.wikipedia.org/wiki/Wildfire_modeling</w:t>
+        </w:r>
+      </w:hyperlink>
+    </w:p>
+    <w:p>
+      <w:r>
+        <w:t>Artykuł na temat symulacji pożarów:</w:t>
+      </w:r>
+    </w:p>
+    <w:p>
+      <w:hyperlink r:id="rId12" w:history="1">
+        <w:r>
+          <w:rPr>
+            <w:rStyle w:val="Hipercze"/>
+          </w:rPr>
+          <w:t>http://edm.sagepub.com/content/early/2015/05/26/1555343415586478.full.pdf+html</w:t>
+        </w:r>
+      </w:hyperlink>
+    </w:p>
+    <w:p>
+      <w:r>
+        <w:t>Hmm coś o pożarach też, symulacje a rzeczywistość:</w:t>
+      </w:r>
+    </w:p>
+    <w:p>
+      <w:hyperlink r:id="rId13" w:history="1">
+        <w:r>
+          <w:rPr>
+            <w:rStyle w:val="Hipercze"/>
+          </w:rPr>
+          <w:t>http://www.tandfonline.com/doi/abs/10.1560/IJEE.58.2-3.165</w:t>
+        </w:r>
+      </w:hyperlink>
+    </w:p>
+    <w:p>
+      <w:r>
+        <w:t>Symulator ognia:</w:t>
+      </w:r>
+    </w:p>
+    <w:p>
+      <w:hyperlink r:id="rId14" w:history="1">
+        <w:r>
+          <w:rPr>
+            <w:rStyle w:val="Hipercze"/>
+          </w:rPr>
+          <w:t>http://www.pbs.org/wgbh/nova/fire/simulation.html</w:t>
+        </w:r>
+      </w:hyperlink>
+    </w:p>
+    <w:p>
       <w:bookmarkStart w:id="0" w:name="_GoBack"/>
       <w:bookmarkEnd w:id="0"/>
+      <w:r>
+        <w:t xml:space="preserve"> </w:t>
+      </w:r>
     </w:p>
     <w:sectPr>
       <w:pgSz w:w="11906" w:h="16838"/>
@@ -182,7 +335,6 @@
   <w:style w:type="character" w:default="1" w:styleId="Domylnaczcionkaakapitu">
     <w:name w:val="Default Paragraph Font"/>
     <w:uiPriority w:val="1"/>
-    <w:semiHidden/>
     <w:unhideWhenUsed/>
   </w:style>
   <w:style w:type="table" w:default="1" w:styleId="Standardowy">
@@ -205,6 +357,17 @@
     <w:uiPriority w:val="99"/>
     <w:semiHidden/>
     <w:unhideWhenUsed/>
+  </w:style>
+  <w:style w:type="character" w:styleId="Hipercze">
+    <w:name w:val="Hyperlink"/>
+    <w:basedOn w:val="Domylnaczcionkaakapitu"/>
+    <w:uiPriority w:val="99"/>
+    <w:unhideWhenUsed/>
+    <w:rsid w:val="008D0000"/>
+    <w:rPr>
+      <w:color w:val="0000FF" w:themeColor="hyperlink"/>
+      <w:u w:val="single"/>
+    </w:rPr>
   </w:style>
 </w:styles>
 </file>
@@ -372,7 +535,6 @@
   <w:style w:type="character" w:default="1" w:styleId="Domylnaczcionkaakapitu">
     <w:name w:val="Default Paragraph Font"/>
     <w:uiPriority w:val="1"/>
-    <w:semiHidden/>
     <w:unhideWhenUsed/>
   </w:style>
   <w:style w:type="table" w:default="1" w:styleId="Standardowy">
@@ -395,6 +557,17 @@
     <w:uiPriority w:val="99"/>
     <w:semiHidden/>
     <w:unhideWhenUsed/>
+  </w:style>
+  <w:style w:type="character" w:styleId="Hipercze">
+    <w:name w:val="Hyperlink"/>
+    <w:basedOn w:val="Domylnaczcionkaakapitu"/>
+    <w:uiPriority w:val="99"/>
+    <w:unhideWhenUsed/>
+    <w:rsid w:val="008D0000"/>
+    <w:rPr>
+      <w:color w:val="0000FF" w:themeColor="hyperlink"/>
+      <w:u w:val="single"/>
+    </w:rPr>
   </w:style>
 </w:styles>
 </file>

</xml_diff>

<commit_message>
jeszcze wiećej linków do dokumentacji
</commit_message>
<xml_diff>
--- a/Dokumentacja.docx
+++ b/Dokumentacja.docx
@@ -156,10 +156,75 @@
       </w:hyperlink>
     </w:p>
     <w:p>
+      <w:r>
+        <w:t xml:space="preserve"> </w:t>
+      </w:r>
+      <w:r>
+        <w:t>Jakaś epicka biblioteka graficzna</w:t>
+      </w:r>
+    </w:p>
+    <w:p>
+      <w:hyperlink r:id="rId15" w:history="1">
+        <w:r>
+          <w:rPr>
+            <w:rStyle w:val="Hipercze"/>
+          </w:rPr>
+          <w:t>http://www.lwjgl.org/</w:t>
+        </w:r>
+      </w:hyperlink>
+    </w:p>
+    <w:p>
+      <w:r>
+        <w:t>Inna</w:t>
+      </w:r>
+    </w:p>
+    <w:p>
+      <w:hyperlink r:id="rId16" w:history="1">
+        <w:r>
+          <w:rPr>
+            <w:rStyle w:val="Hipercze"/>
+          </w:rPr>
+          <w:t>http://jogamp.org/</w:t>
+        </w:r>
+      </w:hyperlink>
+    </w:p>
+    <w:p>
+      <w:r>
+        <w:t>To jest biblioteka do symulacji podobno specjalnie</w:t>
+      </w:r>
+    </w:p>
+    <w:p>
+      <w:pPr>
+        <w:rPr>
+          <w:rStyle w:val="Hipercze"/>
+        </w:rPr>
+      </w:pPr>
+      <w:hyperlink r:id="rId17" w:history="1">
+        <w:r>
+          <w:rPr>
+            <w:rStyle w:val="Hipercze"/>
+          </w:rPr>
+          <w:t>https://processing.org/</w:t>
+        </w:r>
+      </w:hyperlink>
+    </w:p>
+    <w:p>
+      <w:pPr>
+        <w:rPr>
+          <w:b/>
+        </w:rPr>
+      </w:pPr>
+    </w:p>
+    <w:p>
+      <w:r>
+        <w:t>To też do symulacji, wygląda nieźle</w:t>
+      </w:r>
       <w:bookmarkStart w:id="0" w:name="_GoBack"/>
       <w:bookmarkEnd w:id="0"/>
-      <w:r>
-        <w:t xml:space="preserve"> </w:t>
+    </w:p>
+    <w:p>
+      <w:r>
+        <w:t>https://en.wikipedia.org/wiki/Jreality</w:t>
       </w:r>
     </w:p>
     <w:sectPr>
@@ -335,6 +400,7 @@
   <w:style w:type="character" w:default="1" w:styleId="Domylnaczcionkaakapitu">
     <w:name w:val="Default Paragraph Font"/>
     <w:uiPriority w:val="1"/>
+    <w:semiHidden/>
     <w:unhideWhenUsed/>
   </w:style>
   <w:style w:type="table" w:default="1" w:styleId="Standardowy">
@@ -535,6 +601,7 @@
   <w:style w:type="character" w:default="1" w:styleId="Domylnaczcionkaakapitu">
     <w:name w:val="Default Paragraph Font"/>
     <w:uiPriority w:val="1"/>
+    <w:semiHidden/>
     <w:unhideWhenUsed/>
   </w:style>
   <w:style w:type="table" w:default="1" w:styleId="Standardowy">

</xml_diff>

<commit_message>
usuniecie niepotrzebnych a dodanie potrzebnych linkow
</commit_message>
<xml_diff>
--- a/Dokumentacja.docx
+++ b/Dokumentacja.docx
@@ -4,32 +4,20 @@
   <w:body>
     <w:p>
       <w:r>
-        <w:t>Drewno i jego właściwości:</w:t>
-      </w:r>
-    </w:p>
-    <w:p>
-      <w:hyperlink r:id="rId5" w:history="1">
+        <w:t>RESEARCH KASI</w:t>
+      </w:r>
+    </w:p>
+    <w:p>
+      <w:r>
+        <w:t>Co powoduje pożary:</w:t>
+      </w:r>
+    </w:p>
+    <w:p>
+      <w:hyperlink r:id="rId8" w:history="1">
         <w:r>
           <w:rPr>
             <w:rStyle w:val="Hipercze"/>
-          </w:rPr>
-          <w:t>http://www.drewnoopalowe.suwalki.pl/cms/index.php/wartosc-opalowa</w:t>
-        </w:r>
-      </w:hyperlink>
-      <w:r>
-        <w:t xml:space="preserve"> &lt;- opałowe - suche.</w:t>
-      </w:r>
-    </w:p>
-    <w:p>
-      <w:r>
-        <w:t>Co powoduje pożary:</w:t>
-      </w:r>
-    </w:p>
-    <w:p>
-      <w:hyperlink r:id="rId6" w:history="1">
-        <w:r>
-          <w:rPr>
-            <w:rStyle w:val="Hipercze"/>
+            <w:color w:val="auto"/>
           </w:rPr>
           <w:t>http://www.ogienwlesie.lasy.gov.pl/c/document_library/get_file?uuid=76a884a3-014f-4850-a367-0c9dd5d70d08&amp;groupId=4436465</w:t>
         </w:r>
@@ -41,10 +29,17 @@
       </w:r>
     </w:p>
     <w:p>
-      <w:hyperlink r:id="rId7" w:history="1">
+      <w:pPr>
+        <w:rPr>
+          <w:rStyle w:val="Hipercze"/>
+          <w:color w:val="auto"/>
+        </w:rPr>
+      </w:pPr>
+      <w:hyperlink r:id="rId9" w:history="1">
         <w:r>
           <w:rPr>
             <w:rStyle w:val="Hipercze"/>
+            <w:color w:val="auto"/>
           </w:rPr>
           <w:t>http://czytelnia.cnbop.pl/sites/default/files/czytelnia/files/pdf/01.12_4_bir_szczygiel.pdf</w:t>
         </w:r>
@@ -52,14 +47,15 @@
     </w:p>
     <w:p>
       <w:r>
-        <w:t>Jakiś projekt o pożarach i ich rozprzestrzenianiu się:</w:t>
-      </w:r>
-    </w:p>
-    <w:p>
-      <w:hyperlink r:id="rId8" w:history="1">
+        <w:t>Tu jest zestaw pojęć które mogą być przydatne jakbyśmy chcieli dodać inne zmienne, to tam można poszukać</w:t>
+      </w:r>
+    </w:p>
+    <w:p>
+      <w:hyperlink r:id="rId10" w:history="1">
         <w:r>
           <w:rPr>
             <w:rStyle w:val="Hipercze"/>
+            <w:color w:val="auto"/>
           </w:rPr>
           <w:t>http://www.northumberland.gov.uk/WAMDocuments/017E6221-9F51-4D21-B21F-EF04CA50D46D_1_0.pdf?nccredirect=1</w:t>
         </w:r>
@@ -67,165 +63,409 @@
     </w:p>
     <w:p>
       <w:r>
-        <w:t>Super coś o symulacjach pożaru:</w:t>
-      </w:r>
-    </w:p>
-    <w:p>
-      <w:hyperlink r:id="rId9" w:history="1">
+        <w:t>Tu ogólnie o tym co ma wpływ na pożar, wiki</w:t>
+      </w:r>
+    </w:p>
+    <w:p>
+      <w:hyperlink r:id="rId11" w:history="1">
         <w:r>
           <w:rPr>
             <w:rStyle w:val="Hipercze"/>
+            <w:color w:val="auto"/>
+          </w:rPr>
+          <w:t>https://en.wikipedia.org/wiki/Wildfire_modeling</w:t>
+        </w:r>
+      </w:hyperlink>
+    </w:p>
+    <w:p>
+      <w:r>
+        <w:t>Inne:</w:t>
+      </w:r>
+    </w:p>
+    <w:p>
+      <w:r>
+        <w:t> Huygens principle of wave propagation – wykorzystane do elipsy pożaru.</w:t>
+      </w:r>
+    </w:p>
+    <w:p>
+      <w:r>
+        <w:t>__________________________________________________________________________</w:t>
+      </w:r>
+    </w:p>
+    <w:p>
+      <w:r>
+        <w:t>Symulator ognia:</w:t>
+      </w:r>
+    </w:p>
+    <w:p>
+      <w:pPr>
+        <w:rPr>
+          <w:rStyle w:val="Hipercze"/>
+          <w:color w:val="auto"/>
+        </w:rPr>
+      </w:pPr>
+      <w:hyperlink r:id="rId12" w:history="1">
+        <w:r>
+          <w:rPr>
+            <w:rStyle w:val="Hipercze"/>
+            <w:color w:val="auto"/>
+          </w:rPr>
+          <w:t>http://www.pbs.org/wgbh/nova/fire/simulation.html</w:t>
+        </w:r>
+      </w:hyperlink>
+    </w:p>
+    <w:p>
+      <w:r>
+        <w:t>__________________________________________________________________________</w:t>
+      </w:r>
+    </w:p>
+    <w:p>
+      <w:r>
+        <w:t>Grafika – rozmieszczenie drzew i takie tam:</w:t>
+      </w:r>
+    </w:p>
+    <w:p>
+      <w:hyperlink r:id="rId13" w:history="1">
+        <w:r>
+          <w:rPr>
+            <w:rStyle w:val="Hipercze"/>
+            <w:color w:val="auto"/>
+          </w:rPr>
+          <w:t>http://www.researchgate.net/publication/262283197_Graphics_for_Serious_Games_VFire_Immersive_wildfire_simulation_and_visualization</w:t>
+        </w:r>
+      </w:hyperlink>
+    </w:p>
+    <w:p>
+      <w:r>
+        <w:t xml:space="preserve"> </w:t>
+      </w:r>
+      <w:r>
+        <w:t>Jakaś epicka biblioteka graficzna</w:t>
+      </w:r>
+    </w:p>
+    <w:p>
+      <w:hyperlink r:id="rId14" w:history="1">
+        <w:r>
+          <w:rPr>
+            <w:rStyle w:val="Hipercze"/>
+            <w:color w:val="auto"/>
+          </w:rPr>
+          <w:t>http://www.lwjgl.org/</w:t>
+        </w:r>
+      </w:hyperlink>
+    </w:p>
+    <w:p>
+      <w:r>
+        <w:t>Inna</w:t>
+      </w:r>
+    </w:p>
+    <w:p>
+      <w:hyperlink r:id="rId15" w:history="1">
+        <w:r>
+          <w:rPr>
+            <w:rStyle w:val="Hipercze"/>
+            <w:color w:val="auto"/>
+          </w:rPr>
+          <w:t>http://jogamp.org/</w:t>
+        </w:r>
+      </w:hyperlink>
+    </w:p>
+    <w:p>
+      <w:r>
+        <w:t>To jest biblioteka do symulacji podobno specjalnie</w:t>
+      </w:r>
+    </w:p>
+    <w:p>
+      <w:pPr>
+        <w:rPr>
+          <w:u w:val="single"/>
+        </w:rPr>
+      </w:pPr>
+      <w:hyperlink r:id="rId16" w:history="1">
+        <w:r>
+          <w:rPr>
+            <w:rStyle w:val="Hipercze"/>
+            <w:color w:val="auto"/>
+          </w:rPr>
+          <w:t>https://processing.org/</w:t>
+        </w:r>
+      </w:hyperlink>
+    </w:p>
+    <w:p>
+      <w:r>
+        <w:t>To też do symulacji, wygląda nieźle</w:t>
+      </w:r>
+    </w:p>
+    <w:p>
+      <w:hyperlink r:id="rId17" w:history="1">
+        <w:r>
+          <w:rPr>
+            <w:rStyle w:val="Hipercze"/>
+            <w:color w:val="auto"/>
+          </w:rPr>
+          <w:t>https://en.wikipedia.org/wiki/Jreality</w:t>
+        </w:r>
+      </w:hyperlink>
+    </w:p>
+    <w:p/>
+    <w:p>
+      <w:r>
+        <w:t>__________________________________________________________________________</w:t>
+      </w:r>
+    </w:p>
+    <w:p>
+      <w:r>
+        <w:t>Przegląd podejść:</w:t>
+      </w:r>
+    </w:p>
+    <w:p>
+      <w:r>
+        <w:t xml:space="preserve">Ogólnie  ten </w:t>
+      </w:r>
+      <w:r>
+        <w:rPr>
+          <w:b/>
+        </w:rPr>
+        <w:t xml:space="preserve">Rothermel </w:t>
+      </w:r>
+      <w:r>
+        <w:t>chyba powinien być naszą bazą.</w:t>
+      </w:r>
+    </w:p>
+    <w:p>
+      <w:r>
+        <w:t xml:space="preserve">Pierwsze przybliżenie  i podane zmienne które mają znaczenie. </w:t>
+      </w:r>
+      <w:r>
+        <w:rPr>
+          <w:b/>
+        </w:rPr>
+        <w:t>Rothermel.</w:t>
+      </w:r>
+    </w:p>
+    <w:p>
+      <w:hyperlink r:id="rId18" w:history="1">
+        <w:r>
+          <w:rPr>
+            <w:rStyle w:val="Hipercze"/>
+            <w:color w:val="auto"/>
           </w:rPr>
           <w:t>https://www.cs.uaf.edu/2009/spring/cs480/proj1/fsjwh9/</w:t>
         </w:r>
       </w:hyperlink>
     </w:p>
-    <w:p>
-      <w:r>
-        <w:t>Grafika – rozmieszczenie drzew i takie tam:</w:t>
-      </w:r>
-    </w:p>
-    <w:p>
-      <w:hyperlink r:id="rId10" w:history="1">
+    <w:p/>
+    <w:p>
+      <w:r>
+        <w:t>Tu zestaw danych  dla R. modelu, trochę to grube:</w:t>
+      </w:r>
+    </w:p>
+    <w:p>
+      <w:hyperlink r:id="rId19" w:history="1">
         <w:r>
           <w:rPr>
             <w:rStyle w:val="Hipercze"/>
+            <w:color w:val="auto"/>
           </w:rPr>
-          <w:t>http://www.researchgate.net/publication/262283197_Graphics_for_Serious_Games_VFire_Immersive_wildfire_simulation_and_visualization</w:t>
+          <w:t>http://www.fs.fed.us/rm/pubs/rmrs_gtr153.pdf</w:t>
         </w:r>
       </w:hyperlink>
     </w:p>
-    <w:p>
-      <w:r>
-        <w:t>Wiki z linkami do artykułów</w:t>
-      </w:r>
-    </w:p>
-    <w:p>
-      <w:hyperlink r:id="rId11" w:history="1">
+    <w:p/>
+    <w:p>
+      <w:r>
+        <w:t>Epicka prezentacja, praktycznie to co na wstęp byśmy potrzebowali!</w:t>
+      </w:r>
+    </w:p>
+    <w:p>
+      <w:pPr>
+        <w:rPr>
+          <w:u w:val="single"/>
+        </w:rPr>
+      </w:pPr>
+      <w:r>
+        <w:rPr>
+          <w:u w:val="single"/>
+        </w:rPr>
+        <w:t>http://www.webpages.uidaho.edu/for433/secure/lessons/lesson02/Lesson2-2.pdf</w:t>
+      </w:r>
+    </w:p>
+    <w:p>
+      <w:r>
+        <w:t xml:space="preserve">To się przyda! Książka o symulacji ognia, z przykładami i krótkim opisem inputu. </w:t>
+      </w:r>
+    </w:p>
+    <w:p>
+      <w:hyperlink r:id="rId20" w:history="1">
         <w:r>
           <w:rPr>
             <w:rStyle w:val="Hipercze"/>
+            <w:color w:val="auto"/>
           </w:rPr>
-          <w:t>https://en.wikipedia.org/wiki/Wildfire_modeling</w:t>
+          <w:t>https://www.frames.gov/files/8413/4643/5159/Intro_to_Fire_Behavior_Modeling_Guide_2012.06.25.pdf</w:t>
         </w:r>
       </w:hyperlink>
     </w:p>
     <w:p>
       <w:r>
-        <w:t>Artykuł na temat symulacji pożarów:</w:t>
-      </w:r>
-    </w:p>
-    <w:p>
-      <w:hyperlink r:id="rId12" w:history="1">
+        <w:t>To podejście wspomniane z Wiki, projekt Farsit, on korzysta z różnych modeli, które można opisać w dokumentacji:</w:t>
+      </w:r>
+    </w:p>
+    <w:p>
+      <w:r>
+        <w:t>It incorporates the following fire behavior models:</w:t>
+      </w:r>
+    </w:p>
+    <w:p>
+      <w:pPr>
+        <w:numPr>
+          <w:ilvl w:val="0"/>
+          <w:numId w:val="1"/>
+        </w:numPr>
+        <w:rPr>
+          <w:b/>
+        </w:rPr>
+      </w:pPr>
+      <w:r>
+        <w:rPr>
+          <w:b/>
+        </w:rPr>
+        <w:t>Rothermel's (1972) surface fire spread model,</w:t>
+      </w:r>
+    </w:p>
+    <w:p>
+      <w:pPr>
+        <w:numPr>
+          <w:ilvl w:val="0"/>
+          <w:numId w:val="1"/>
+        </w:numPr>
+        <w:rPr>
+          <w:b/>
+        </w:rPr>
+      </w:pPr>
+      <w:r>
+        <w:rPr>
+          <w:b/>
+        </w:rPr>
+        <w:t>Van Wagner's (1977) crown fire initiation model,</w:t>
+      </w:r>
+    </w:p>
+    <w:p>
+      <w:pPr>
+        <w:numPr>
+          <w:ilvl w:val="0"/>
+          <w:numId w:val="1"/>
+        </w:numPr>
+        <w:rPr>
+          <w:b/>
+        </w:rPr>
+      </w:pPr>
+      <w:r>
+        <w:rPr>
+          <w:b/>
+        </w:rPr>
+        <w:t>Rothermel's (1991) crown fire spread model,</w:t>
+      </w:r>
+    </w:p>
+    <w:p>
+      <w:pPr>
+        <w:numPr>
+          <w:ilvl w:val="0"/>
+          <w:numId w:val="1"/>
+        </w:numPr>
+        <w:rPr>
+          <w:b/>
+        </w:rPr>
+      </w:pPr>
+      <w:r>
+        <w:rPr>
+          <w:b/>
+        </w:rPr>
+        <w:t>Albini's (1979) spotting model, and</w:t>
+      </w:r>
+    </w:p>
+    <w:p>
+      <w:pPr>
+        <w:numPr>
+          <w:ilvl w:val="0"/>
+          <w:numId w:val="1"/>
+        </w:numPr>
+        <w:rPr>
+          <w:b/>
+        </w:rPr>
+      </w:pPr>
+      <w:r>
+        <w:rPr>
+          <w:b/>
+        </w:rPr>
+        <w:t>Nelson's (2000) dead fuel moisture model.</w:t>
+      </w:r>
+    </w:p>
+    <w:p>
+      <w:pPr>
+        <w:ind w:left="720"/>
+        <w:rPr>
+          <w:b/>
+        </w:rPr>
+      </w:pPr>
+      <w:r>
+        <w:rPr>
+          <w:b/>
+        </w:rPr>
+        <w:t>Ogólnie to rozumiem że powinniśmy wziąć pod uwagę surface, crown, spotting(Wąs wspominał o tym na wykładzie więc pewnie ważne). Czy dead fuel moisture jest ważny to nie wiem.</w:t>
+      </w:r>
+    </w:p>
+    <w:p>
+      <w:hyperlink r:id="rId21" w:history="1">
         <w:r>
           <w:rPr>
             <w:rStyle w:val="Hipercze"/>
+            <w:color w:val="auto"/>
           </w:rPr>
-          <w:t>http://edm.sagepub.com/content/early/2015/05/26/1555343415586478.full.pdf+html</w:t>
+          <w:t>http://www.firelab.org/project/farsite</w:t>
         </w:r>
       </w:hyperlink>
     </w:p>
-    <w:p>
-      <w:r>
-        <w:t>Hmm coś o pożarach też, symulacje a rzeczywistość:</w:t>
-      </w:r>
-    </w:p>
-    <w:p>
-      <w:hyperlink r:id="rId13" w:history="1">
+    <w:p/>
+    <w:p>
+      <w:r>
+        <w:t>Kolejny przegląd</w:t>
+      </w:r>
+    </w:p>
+    <w:p>
+      <w:hyperlink r:id="rId22" w:history="1">
         <w:r>
           <w:rPr>
             <w:rStyle w:val="Hipercze"/>
+            <w:color w:val="auto"/>
           </w:rPr>
-          <w:t>http://www.tandfonline.com/doi/abs/10.1560/IJEE.58.2-3.165</w:t>
+          <w:t>http://www.fs.fed.us/rm/pubs/rmrs_rp058.pdf</w:t>
         </w:r>
       </w:hyperlink>
     </w:p>
     <w:p>
       <w:r>
-        <w:t>Symulator ognia:</w:t>
-      </w:r>
-    </w:p>
-    <w:p>
-      <w:hyperlink r:id="rId14" w:history="1">
-        <w:r>
-          <w:rPr>
-            <w:rStyle w:val="Hipercze"/>
-          </w:rPr>
-          <w:t>http://www.pbs.org/wgbh/nova/fire/simulation.html</w:t>
-        </w:r>
-      </w:hyperlink>
-    </w:p>
-    <w:p>
-      <w:r>
-        <w:t xml:space="preserve"> </w:t>
-      </w:r>
-      <w:r>
-        <w:t>Jakaś epicka biblioteka graficzna</w:t>
-      </w:r>
-    </w:p>
-    <w:p>
-      <w:hyperlink r:id="rId15" w:history="1">
-        <w:r>
-          <w:rPr>
-            <w:rStyle w:val="Hipercze"/>
-          </w:rPr>
-          <w:t>http://www.lwjgl.org/</w:t>
-        </w:r>
-      </w:hyperlink>
-    </w:p>
-    <w:p>
-      <w:r>
-        <w:t>Inna</w:t>
-      </w:r>
-    </w:p>
-    <w:p>
-      <w:hyperlink r:id="rId16" w:history="1">
-        <w:r>
-          <w:rPr>
-            <w:rStyle w:val="Hipercze"/>
-          </w:rPr>
-          <w:t>http://jogamp.org/</w:t>
-        </w:r>
-      </w:hyperlink>
-    </w:p>
-    <w:p>
-      <w:r>
-        <w:t>To jest biblioteka do symulacji podobno specjalnie</w:t>
-      </w:r>
-    </w:p>
-    <w:p>
-      <w:pPr>
-        <w:rPr>
-          <w:rStyle w:val="Hipercze"/>
-        </w:rPr>
-      </w:pPr>
-      <w:hyperlink r:id="rId17" w:history="1">
-        <w:r>
-          <w:rPr>
-            <w:rStyle w:val="Hipercze"/>
-          </w:rPr>
-          <w:t>https://processing.org/</w:t>
-        </w:r>
-      </w:hyperlink>
-    </w:p>
-    <w:p>
-      <w:pPr>
-        <w:rPr>
-          <w:b/>
-        </w:rPr>
-      </w:pPr>
-    </w:p>
-    <w:p>
-      <w:r>
-        <w:t>To też do symulacji, wygląda nieźle</w:t>
+        <w:t>To jest artykuł z Science Direct więc od razu leci do bibliografii</w:t>
+      </w:r>
+    </w:p>
+    <w:p>
+      <w:r>
+        <w:t>https://www.firescience.gov/Digest/FSdigest2.pdf</w:t>
+      </w:r>
+    </w:p>
+    <w:p/>
+    <w:p/>
+    <w:p>
+      <w:r>
+        <w:t xml:space="preserve">Uf, trzeba z tego wybrać kilka modeli, proponuję silnie sugerować się prezentacją – jeden z linków powyżej. </w:t>
+      </w:r>
+    </w:p>
+    <w:p>
+      <w:r>
+        <w:t>Potem wybrać coś dla siebie i delikatnie zedytować (uprościć pewnie xd).</w:t>
       </w:r>
       <w:bookmarkStart w:id="0" w:name="_GoBack"/>
       <w:bookmarkEnd w:id="0"/>
-    </w:p>
-    <w:p>
-      <w:r>
-        <w:t>https://en.wikipedia.org/wiki/Jreality</w:t>
-      </w:r>
     </w:p>
     <w:sectPr>
       <w:pgSz w:w="11906" w:h="16838"/>
@@ -235,6 +475,213 @@
     </w:sectPr>
   </w:body>
 </w:document>
+</file>
+
+<file path=word/endnotes.xml><?xml version="1.0" encoding="utf-8"?>
+<w:endnotes xmlns:wpc="http://schemas.microsoft.com/office/word/2010/wordprocessingCanvas" xmlns:mc="http://schemas.openxmlformats.org/markup-compatibility/2006" xmlns:o="urn:schemas-microsoft-com:office:office" xmlns:r="http://schemas.openxmlformats.org/officeDocument/2006/relationships" xmlns:m="http://schemas.openxmlformats.org/officeDocument/2006/math" xmlns:v="urn:schemas-microsoft-com:vml" xmlns:wp14="http://schemas.microsoft.com/office/word/2010/wordprocessingDrawing" xmlns:wp="http://schemas.openxmlformats.org/drawingml/2006/wordprocessingDrawing" xmlns:w10="urn:schemas-microsoft-com:office:word" xmlns:w="http://schemas.openxmlformats.org/wordprocessingml/2006/main" xmlns:w14="http://schemas.microsoft.com/office/word/2010/wordml" xmlns:wpg="http://schemas.microsoft.com/office/word/2010/wordprocessingGroup" xmlns:wpi="http://schemas.microsoft.com/office/word/2010/wordprocessingInk" xmlns:wne="http://schemas.microsoft.com/office/word/2006/wordml" xmlns:wps="http://schemas.microsoft.com/office/word/2010/wordprocessingShape" mc:Ignorable="w14 wp14">
+  <w:endnote w:type="separator" w:id="-1">
+    <w:p>
+      <w:pPr>
+        <w:spacing w:after="0" w:line="240" w:lineRule="auto"/>
+      </w:pPr>
+      <w:r>
+        <w:separator/>
+      </w:r>
+    </w:p>
+  </w:endnote>
+  <w:endnote w:type="continuationSeparator" w:id="0">
+    <w:p>
+      <w:pPr>
+        <w:spacing w:after="0" w:line="240" w:lineRule="auto"/>
+      </w:pPr>
+      <w:r>
+        <w:continuationSeparator/>
+      </w:r>
+    </w:p>
+  </w:endnote>
+</w:endnotes>
+</file>
+
+<file path=word/footnotes.xml><?xml version="1.0" encoding="utf-8"?>
+<w:footnotes xmlns:wpc="http://schemas.microsoft.com/office/word/2010/wordprocessingCanvas" xmlns:mc="http://schemas.openxmlformats.org/markup-compatibility/2006" xmlns:o="urn:schemas-microsoft-com:office:office" xmlns:r="http://schemas.openxmlformats.org/officeDocument/2006/relationships" xmlns:m="http://schemas.openxmlformats.org/officeDocument/2006/math" xmlns:v="urn:schemas-microsoft-com:vml" xmlns:wp14="http://schemas.microsoft.com/office/word/2010/wordprocessingDrawing" xmlns:wp="http://schemas.openxmlformats.org/drawingml/2006/wordprocessingDrawing" xmlns:w10="urn:schemas-microsoft-com:office:word" xmlns:w="http://schemas.openxmlformats.org/wordprocessingml/2006/main" xmlns:w14="http://schemas.microsoft.com/office/word/2010/wordml" xmlns:wpg="http://schemas.microsoft.com/office/word/2010/wordprocessingGroup" xmlns:wpi="http://schemas.microsoft.com/office/word/2010/wordprocessingInk" xmlns:wne="http://schemas.microsoft.com/office/word/2006/wordml" xmlns:wps="http://schemas.microsoft.com/office/word/2010/wordprocessingShape" mc:Ignorable="w14 wp14">
+  <w:footnote w:type="separator" w:id="-1">
+    <w:p>
+      <w:pPr>
+        <w:spacing w:after="0" w:line="240" w:lineRule="auto"/>
+      </w:pPr>
+      <w:r>
+        <w:separator/>
+      </w:r>
+    </w:p>
+  </w:footnote>
+  <w:footnote w:type="continuationSeparator" w:id="0">
+    <w:p>
+      <w:pPr>
+        <w:spacing w:after="0" w:line="240" w:lineRule="auto"/>
+      </w:pPr>
+      <w:r>
+        <w:continuationSeparator/>
+      </w:r>
+    </w:p>
+  </w:footnote>
+</w:footnotes>
+</file>
+
+<file path=word/numbering.xml><?xml version="1.0" encoding="utf-8"?>
+<w:numbering xmlns:wpc="http://schemas.microsoft.com/office/word/2010/wordprocessingCanvas" xmlns:mc="http://schemas.openxmlformats.org/markup-compatibility/2006" xmlns:o="urn:schemas-microsoft-com:office:office" xmlns:r="http://schemas.openxmlformats.org/officeDocument/2006/relationships" xmlns:m="http://schemas.openxmlformats.org/officeDocument/2006/math" xmlns:v="urn:schemas-microsoft-com:vml" xmlns:wp14="http://schemas.microsoft.com/office/word/2010/wordprocessingDrawing" xmlns:wp="http://schemas.openxmlformats.org/drawingml/2006/wordprocessingDrawing" xmlns:w10="urn:schemas-microsoft-com:office:word" xmlns:w="http://schemas.openxmlformats.org/wordprocessingml/2006/main" xmlns:w14="http://schemas.microsoft.com/office/word/2010/wordml" xmlns:wpg="http://schemas.microsoft.com/office/word/2010/wordprocessingGroup" xmlns:wpi="http://schemas.microsoft.com/office/word/2010/wordprocessingInk" xmlns:wne="http://schemas.microsoft.com/office/word/2006/wordml" xmlns:wps="http://schemas.microsoft.com/office/word/2010/wordprocessingShape" mc:Ignorable="w14 wp14">
+  <w:abstractNum w:abstractNumId="0">
+    <w:nsid w:val="20062F66"/>
+    <w:multiLevelType w:val="multilevel"/>
+    <w:tmpl w:val="3F76EC68"/>
+    <w:lvl w:ilvl="0">
+      <w:start w:val="1"/>
+      <w:numFmt w:val="bullet"/>
+      <w:lvlText w:val=""/>
+      <w:lvlJc w:val="left"/>
+      <w:pPr>
+        <w:tabs>
+          <w:tab w:val="num" w:pos="720"/>
+        </w:tabs>
+        <w:ind w:left="720" w:hanging="360"/>
+      </w:pPr>
+      <w:rPr>
+        <w:rFonts w:ascii="Symbol" w:hAnsi="Symbol" w:hint="default"/>
+        <w:sz w:val="20"/>
+      </w:rPr>
+    </w:lvl>
+    <w:lvl w:ilvl="1" w:tentative="1">
+      <w:start w:val="1"/>
+      <w:numFmt w:val="bullet"/>
+      <w:lvlText w:val="o"/>
+      <w:lvlJc w:val="left"/>
+      <w:pPr>
+        <w:tabs>
+          <w:tab w:val="num" w:pos="1440"/>
+        </w:tabs>
+        <w:ind w:left="1440" w:hanging="360"/>
+      </w:pPr>
+      <w:rPr>
+        <w:rFonts w:ascii="Courier New" w:hAnsi="Courier New" w:hint="default"/>
+        <w:sz w:val="20"/>
+      </w:rPr>
+    </w:lvl>
+    <w:lvl w:ilvl="2" w:tentative="1">
+      <w:start w:val="1"/>
+      <w:numFmt w:val="bullet"/>
+      <w:lvlText w:val=""/>
+      <w:lvlJc w:val="left"/>
+      <w:pPr>
+        <w:tabs>
+          <w:tab w:val="num" w:pos="2160"/>
+        </w:tabs>
+        <w:ind w:left="2160" w:hanging="360"/>
+      </w:pPr>
+      <w:rPr>
+        <w:rFonts w:ascii="Wingdings" w:hAnsi="Wingdings" w:hint="default"/>
+        <w:sz w:val="20"/>
+      </w:rPr>
+    </w:lvl>
+    <w:lvl w:ilvl="3" w:tentative="1">
+      <w:start w:val="1"/>
+      <w:numFmt w:val="bullet"/>
+      <w:lvlText w:val=""/>
+      <w:lvlJc w:val="left"/>
+      <w:pPr>
+        <w:tabs>
+          <w:tab w:val="num" w:pos="2880"/>
+        </w:tabs>
+        <w:ind w:left="2880" w:hanging="360"/>
+      </w:pPr>
+      <w:rPr>
+        <w:rFonts w:ascii="Wingdings" w:hAnsi="Wingdings" w:hint="default"/>
+        <w:sz w:val="20"/>
+      </w:rPr>
+    </w:lvl>
+    <w:lvl w:ilvl="4" w:tentative="1">
+      <w:start w:val="1"/>
+      <w:numFmt w:val="bullet"/>
+      <w:lvlText w:val=""/>
+      <w:lvlJc w:val="left"/>
+      <w:pPr>
+        <w:tabs>
+          <w:tab w:val="num" w:pos="3600"/>
+        </w:tabs>
+        <w:ind w:left="3600" w:hanging="360"/>
+      </w:pPr>
+      <w:rPr>
+        <w:rFonts w:ascii="Wingdings" w:hAnsi="Wingdings" w:hint="default"/>
+        <w:sz w:val="20"/>
+      </w:rPr>
+    </w:lvl>
+    <w:lvl w:ilvl="5" w:tentative="1">
+      <w:start w:val="1"/>
+      <w:numFmt w:val="bullet"/>
+      <w:lvlText w:val=""/>
+      <w:lvlJc w:val="left"/>
+      <w:pPr>
+        <w:tabs>
+          <w:tab w:val="num" w:pos="4320"/>
+        </w:tabs>
+        <w:ind w:left="4320" w:hanging="360"/>
+      </w:pPr>
+      <w:rPr>
+        <w:rFonts w:ascii="Wingdings" w:hAnsi="Wingdings" w:hint="default"/>
+        <w:sz w:val="20"/>
+      </w:rPr>
+    </w:lvl>
+    <w:lvl w:ilvl="6" w:tentative="1">
+      <w:start w:val="1"/>
+      <w:numFmt w:val="bullet"/>
+      <w:lvlText w:val=""/>
+      <w:lvlJc w:val="left"/>
+      <w:pPr>
+        <w:tabs>
+          <w:tab w:val="num" w:pos="5040"/>
+        </w:tabs>
+        <w:ind w:left="5040" w:hanging="360"/>
+      </w:pPr>
+      <w:rPr>
+        <w:rFonts w:ascii="Wingdings" w:hAnsi="Wingdings" w:hint="default"/>
+        <w:sz w:val="20"/>
+      </w:rPr>
+    </w:lvl>
+    <w:lvl w:ilvl="7" w:tentative="1">
+      <w:start w:val="1"/>
+      <w:numFmt w:val="bullet"/>
+      <w:lvlText w:val=""/>
+      <w:lvlJc w:val="left"/>
+      <w:pPr>
+        <w:tabs>
+          <w:tab w:val="num" w:pos="5760"/>
+        </w:tabs>
+        <w:ind w:left="5760" w:hanging="360"/>
+      </w:pPr>
+      <w:rPr>
+        <w:rFonts w:ascii="Wingdings" w:hAnsi="Wingdings" w:hint="default"/>
+        <w:sz w:val="20"/>
+      </w:rPr>
+    </w:lvl>
+    <w:lvl w:ilvl="8" w:tentative="1">
+      <w:start w:val="1"/>
+      <w:numFmt w:val="bullet"/>
+      <w:lvlText w:val=""/>
+      <w:lvlJc w:val="left"/>
+      <w:pPr>
+        <w:tabs>
+          <w:tab w:val="num" w:pos="6480"/>
+        </w:tabs>
+        <w:ind w:left="6480" w:hanging="360"/>
+      </w:pPr>
+      <w:rPr>
+        <w:rFonts w:ascii="Wingdings" w:hAnsi="Wingdings" w:hint="default"/>
+        <w:sz w:val="20"/>
+      </w:rPr>
+    </w:lvl>
+  </w:abstractNum>
+  <w:num w:numId="1">
+    <w:abstractNumId w:val="0"/>
+  </w:num>
+</w:numbering>
 </file>
 
 <file path=word/styles.xml><?xml version="1.0" encoding="utf-8"?>
@@ -435,6 +882,57 @@
       <w:u w:val="single"/>
     </w:rPr>
   </w:style>
+  <w:style w:type="character" w:styleId="UyteHipercze">
+    <w:name w:val="FollowedHyperlink"/>
+    <w:basedOn w:val="Domylnaczcionkaakapitu"/>
+    <w:uiPriority w:val="99"/>
+    <w:semiHidden/>
+    <w:unhideWhenUsed/>
+    <w:rsid w:val="0012321F"/>
+    <w:rPr>
+      <w:color w:val="800080" w:themeColor="followedHyperlink"/>
+      <w:u w:val="single"/>
+    </w:rPr>
+  </w:style>
+  <w:style w:type="paragraph" w:styleId="Tekstprzypisukocowego">
+    <w:name w:val="endnote text"/>
+    <w:basedOn w:val="Normalny"/>
+    <w:link w:val="TekstprzypisukocowegoZnak"/>
+    <w:uiPriority w:val="99"/>
+    <w:semiHidden/>
+    <w:unhideWhenUsed/>
+    <w:rsid w:val="007D0DF6"/>
+    <w:pPr>
+      <w:spacing w:after="0" w:line="240" w:lineRule="auto"/>
+    </w:pPr>
+    <w:rPr>
+      <w:sz w:val="20"/>
+      <w:szCs w:val="20"/>
+    </w:rPr>
+  </w:style>
+  <w:style w:type="character" w:customStyle="1" w:styleId="TekstprzypisukocowegoZnak">
+    <w:name w:val="Tekst przypisu końcowego Znak"/>
+    <w:basedOn w:val="Domylnaczcionkaakapitu"/>
+    <w:link w:val="Tekstprzypisukocowego"/>
+    <w:uiPriority w:val="99"/>
+    <w:semiHidden/>
+    <w:rsid w:val="007D0DF6"/>
+    <w:rPr>
+      <w:sz w:val="20"/>
+      <w:szCs w:val="20"/>
+    </w:rPr>
+  </w:style>
+  <w:style w:type="character" w:styleId="Odwoanieprzypisukocowego">
+    <w:name w:val="endnote reference"/>
+    <w:basedOn w:val="Domylnaczcionkaakapitu"/>
+    <w:uiPriority w:val="99"/>
+    <w:semiHidden/>
+    <w:unhideWhenUsed/>
+    <w:rsid w:val="007D0DF6"/>
+    <w:rPr>
+      <w:vertAlign w:val="superscript"/>
+    </w:rPr>
+  </w:style>
 </w:styles>
 </file>
 
@@ -634,6 +1132,57 @@
     <w:rPr>
       <w:color w:val="0000FF" w:themeColor="hyperlink"/>
       <w:u w:val="single"/>
+    </w:rPr>
+  </w:style>
+  <w:style w:type="character" w:styleId="UyteHipercze">
+    <w:name w:val="FollowedHyperlink"/>
+    <w:basedOn w:val="Domylnaczcionkaakapitu"/>
+    <w:uiPriority w:val="99"/>
+    <w:semiHidden/>
+    <w:unhideWhenUsed/>
+    <w:rsid w:val="0012321F"/>
+    <w:rPr>
+      <w:color w:val="800080" w:themeColor="followedHyperlink"/>
+      <w:u w:val="single"/>
+    </w:rPr>
+  </w:style>
+  <w:style w:type="paragraph" w:styleId="Tekstprzypisukocowego">
+    <w:name w:val="endnote text"/>
+    <w:basedOn w:val="Normalny"/>
+    <w:link w:val="TekstprzypisukocowegoZnak"/>
+    <w:uiPriority w:val="99"/>
+    <w:semiHidden/>
+    <w:unhideWhenUsed/>
+    <w:rsid w:val="007D0DF6"/>
+    <w:pPr>
+      <w:spacing w:after="0" w:line="240" w:lineRule="auto"/>
+    </w:pPr>
+    <w:rPr>
+      <w:sz w:val="20"/>
+      <w:szCs w:val="20"/>
+    </w:rPr>
+  </w:style>
+  <w:style w:type="character" w:customStyle="1" w:styleId="TekstprzypisukocowegoZnak">
+    <w:name w:val="Tekst przypisu końcowego Znak"/>
+    <w:basedOn w:val="Domylnaczcionkaakapitu"/>
+    <w:link w:val="Tekstprzypisukocowego"/>
+    <w:uiPriority w:val="99"/>
+    <w:semiHidden/>
+    <w:rsid w:val="007D0DF6"/>
+    <w:rPr>
+      <w:sz w:val="20"/>
+      <w:szCs w:val="20"/>
+    </w:rPr>
+  </w:style>
+  <w:style w:type="character" w:styleId="Odwoanieprzypisukocowego">
+    <w:name w:val="endnote reference"/>
+    <w:basedOn w:val="Domylnaczcionkaakapitu"/>
+    <w:uiPriority w:val="99"/>
+    <w:semiHidden/>
+    <w:unhideWhenUsed/>
+    <w:rsid w:val="007D0DF6"/>
+    <w:rPr>
+      <w:vertAlign w:val="superscript"/>
     </w:rPr>
   </w:style>
 </w:styles>

</xml_diff>